<commit_message>
Lab4. There is noting here. Again
</commit_message>
<xml_diff>
--- a/lab4.docx
+++ b/lab4.docx
@@ -133,6 +133,22 @@
             <w:lang w:val="en-US"/>
           </w:rPr>
           <w:t>http://habrahabr.ru/company/pentestit/blog/204274/</w:t>
+        </w:r>
+      </w:hyperlink>
+    </w:p>
+    <w:p>
+      <w:pPr>
+        <w:rPr>
+          <w:lang w:val="en-US"/>
+        </w:rPr>
+      </w:pPr>
+      <w:hyperlink r:id="rId5" w:history="1">
+        <w:r>
+          <w:rPr>
+            <w:rStyle w:val="a3"/>
+            <w:lang w:val="en-US"/>
+          </w:rPr>
+          <w:t>https://ru.wikipedia.org/wiki/Wireshark</w:t>
         </w:r>
       </w:hyperlink>
     </w:p>

</xml_diff>